<commit_message>
small corrections in doc
</commit_message>
<xml_diff>
--- a/documentation/fitting-documentation.docx
+++ b/documentation/fitting-documentation.docx
@@ -31,73 +31,7 @@
           <w:sz w:val="22"/>
           <w:szCs w:val="22"/>
         </w:rPr>
-        <w:t xml:space="preserve">«Drift </w:t>
-      </w:r>
-      <w:proofErr w:type="spellStart"/>
-      <w:r>
-        <w:rPr>
-          <w:rFonts w:ascii="Helvetica" w:hAnsi="Helvetica"/>
-          <w:b/>
-          <w:bCs/>
-          <w:sz w:val="22"/>
-          <w:szCs w:val="22"/>
-        </w:rPr>
-        <w:t>Detection</w:t>
-      </w:r>
-      <w:proofErr w:type="spellEnd"/>
-      <w:r>
-        <w:rPr>
-          <w:rFonts w:ascii="Helvetica" w:hAnsi="Helvetica"/>
-          <w:b/>
-          <w:bCs/>
-          <w:sz w:val="22"/>
-          <w:szCs w:val="22"/>
-        </w:rPr>
-        <w:t xml:space="preserve"> In </w:t>
-      </w:r>
-      <w:proofErr w:type="spellStart"/>
-      <w:r>
-        <w:rPr>
-          <w:rFonts w:ascii="Helvetica" w:hAnsi="Helvetica"/>
-          <w:b/>
-          <w:bCs/>
-          <w:sz w:val="22"/>
-          <w:szCs w:val="22"/>
-        </w:rPr>
-        <w:t>Presumed</w:t>
-      </w:r>
-      <w:proofErr w:type="spellEnd"/>
-      <w:r>
-        <w:rPr>
-          <w:rFonts w:ascii="Helvetica" w:hAnsi="Helvetica"/>
-          <w:b/>
-          <w:bCs/>
-          <w:sz w:val="22"/>
-          <w:szCs w:val="22"/>
-        </w:rPr>
-        <w:t xml:space="preserve"> Non </w:t>
-      </w:r>
-      <w:proofErr w:type="spellStart"/>
-      <w:r>
-        <w:rPr>
-          <w:rFonts w:ascii="Helvetica" w:hAnsi="Helvetica"/>
-          <w:b/>
-          <w:bCs/>
-          <w:sz w:val="22"/>
-          <w:szCs w:val="22"/>
-        </w:rPr>
-        <w:t>Drifting</w:t>
-      </w:r>
-      <w:proofErr w:type="spellEnd"/>
-      <w:r>
-        <w:rPr>
-          <w:rFonts w:ascii="Helvetica" w:hAnsi="Helvetica"/>
-          <w:b/>
-          <w:bCs/>
-          <w:sz w:val="22"/>
-          <w:szCs w:val="22"/>
-        </w:rPr>
-        <w:t xml:space="preserve"> Data»</w:t>
+        <w:t>«Drift Detection In Presumed Non Drifting Data»</w:t>
       </w:r>
     </w:p>
     <w:p>
@@ -1029,7 +963,6 @@
         </w:rPr>
         <w:t>(</w:t>
       </w:r>
-      <w:proofErr w:type="spellStart"/>
       <w:r>
         <w:rPr>
           <w:rFonts w:ascii="Helvetica" w:eastAsiaTheme="minorEastAsia" w:hAnsi="Helvetica"/>
@@ -1039,135 +972,15 @@
           <w:sz w:val="22"/>
           <w:szCs w:val="22"/>
         </w:rPr>
-        <w:t>Bayesian</w:t>
-      </w:r>
-      <w:proofErr w:type="spellEnd"/>
-      <w:r>
-        <w:rPr>
-          <w:rFonts w:ascii="Helvetica" w:eastAsiaTheme="minorEastAsia" w:hAnsi="Helvetica"/>
-          <w:i/>
-          <w:iCs/>
+        <w:t>Bayesian estimator of Abrupt Change/changepoint, Seasonality, and Trend</w:t>
+      </w:r>
+      <w:r>
+        <w:rPr>
+          <w:rFonts w:ascii="Helvetica" w:eastAsiaTheme="minorEastAsia" w:hAnsi="Helvetica"/>
           <w:color w:val="000000" w:themeColor="text1"/>
           <w:sz w:val="22"/>
           <w:szCs w:val="22"/>
         </w:rPr>
-        <w:t xml:space="preserve"> </w:t>
-      </w:r>
-      <w:proofErr w:type="spellStart"/>
-      <w:r>
-        <w:rPr>
-          <w:rFonts w:ascii="Helvetica" w:eastAsiaTheme="minorEastAsia" w:hAnsi="Helvetica"/>
-          <w:i/>
-          <w:iCs/>
-          <w:color w:val="000000" w:themeColor="text1"/>
-          <w:sz w:val="22"/>
-          <w:szCs w:val="22"/>
-        </w:rPr>
-        <w:t>estimator</w:t>
-      </w:r>
-      <w:proofErr w:type="spellEnd"/>
-      <w:r>
-        <w:rPr>
-          <w:rFonts w:ascii="Helvetica" w:eastAsiaTheme="minorEastAsia" w:hAnsi="Helvetica"/>
-          <w:i/>
-          <w:iCs/>
-          <w:color w:val="000000" w:themeColor="text1"/>
-          <w:sz w:val="22"/>
-          <w:szCs w:val="22"/>
-        </w:rPr>
-        <w:t xml:space="preserve"> </w:t>
-      </w:r>
-      <w:proofErr w:type="spellStart"/>
-      <w:r>
-        <w:rPr>
-          <w:rFonts w:ascii="Helvetica" w:eastAsiaTheme="minorEastAsia" w:hAnsi="Helvetica"/>
-          <w:i/>
-          <w:iCs/>
-          <w:color w:val="000000" w:themeColor="text1"/>
-          <w:sz w:val="22"/>
-          <w:szCs w:val="22"/>
-        </w:rPr>
-        <w:t>of</w:t>
-      </w:r>
-      <w:proofErr w:type="spellEnd"/>
-      <w:r>
-        <w:rPr>
-          <w:rFonts w:ascii="Helvetica" w:eastAsiaTheme="minorEastAsia" w:hAnsi="Helvetica"/>
-          <w:i/>
-          <w:iCs/>
-          <w:color w:val="000000" w:themeColor="text1"/>
-          <w:sz w:val="22"/>
-          <w:szCs w:val="22"/>
-        </w:rPr>
-        <w:t xml:space="preserve"> Abrupt Change/</w:t>
-      </w:r>
-      <w:proofErr w:type="spellStart"/>
-      <w:r>
-        <w:rPr>
-          <w:rFonts w:ascii="Helvetica" w:eastAsiaTheme="minorEastAsia" w:hAnsi="Helvetica"/>
-          <w:i/>
-          <w:iCs/>
-          <w:color w:val="000000" w:themeColor="text1"/>
-          <w:sz w:val="22"/>
-          <w:szCs w:val="22"/>
-        </w:rPr>
-        <w:t>changepoint</w:t>
-      </w:r>
-      <w:proofErr w:type="spellEnd"/>
-      <w:r>
-        <w:rPr>
-          <w:rFonts w:ascii="Helvetica" w:eastAsiaTheme="minorEastAsia" w:hAnsi="Helvetica"/>
-          <w:i/>
-          <w:iCs/>
-          <w:color w:val="000000" w:themeColor="text1"/>
-          <w:sz w:val="22"/>
-          <w:szCs w:val="22"/>
-        </w:rPr>
-        <w:t xml:space="preserve">, </w:t>
-      </w:r>
-      <w:proofErr w:type="spellStart"/>
-      <w:r>
-        <w:rPr>
-          <w:rFonts w:ascii="Helvetica" w:eastAsiaTheme="minorEastAsia" w:hAnsi="Helvetica"/>
-          <w:i/>
-          <w:iCs/>
-          <w:color w:val="000000" w:themeColor="text1"/>
-          <w:sz w:val="22"/>
-          <w:szCs w:val="22"/>
-        </w:rPr>
-        <w:t>Seasonality</w:t>
-      </w:r>
-      <w:proofErr w:type="spellEnd"/>
-      <w:r>
-        <w:rPr>
-          <w:rFonts w:ascii="Helvetica" w:eastAsiaTheme="minorEastAsia" w:hAnsi="Helvetica"/>
-          <w:i/>
-          <w:iCs/>
-          <w:color w:val="000000" w:themeColor="text1"/>
-          <w:sz w:val="22"/>
-          <w:szCs w:val="22"/>
-        </w:rPr>
-        <w:t xml:space="preserve">, and </w:t>
-      </w:r>
-      <w:proofErr w:type="gramStart"/>
-      <w:r>
-        <w:rPr>
-          <w:rFonts w:ascii="Helvetica" w:eastAsiaTheme="minorEastAsia" w:hAnsi="Helvetica"/>
-          <w:i/>
-          <w:iCs/>
-          <w:color w:val="000000" w:themeColor="text1"/>
-          <w:sz w:val="22"/>
-          <w:szCs w:val="22"/>
-        </w:rPr>
-        <w:t>Trend</w:t>
-      </w:r>
-      <w:r>
-        <w:rPr>
-          <w:rFonts w:ascii="Helvetica" w:eastAsiaTheme="minorEastAsia" w:hAnsi="Helvetica"/>
-          <w:color w:val="000000" w:themeColor="text1"/>
-          <w:sz w:val="22"/>
-          <w:szCs w:val="22"/>
-        </w:rPr>
         <w:t>)</w:t>
       </w:r>
       <w:r>
@@ -1178,18 +991,7 @@
           <w:szCs w:val="22"/>
           <w:vertAlign w:val="superscript"/>
         </w:rPr>
-        <w:t>[</w:t>
-      </w:r>
-      <w:proofErr w:type="gramEnd"/>
-      <w:r>
-        <w:rPr>
-          <w:rFonts w:ascii="Helvetica" w:eastAsiaTheme="minorEastAsia" w:hAnsi="Helvetica"/>
-          <w:color w:val="C00000"/>
-          <w:sz w:val="22"/>
-          <w:szCs w:val="22"/>
-          <w:vertAlign w:val="superscript"/>
-        </w:rPr>
-        <w:t>1]</w:t>
+        <w:t>[1]</w:t>
       </w:r>
       <w:r>
         <w:rPr>
@@ -1312,19 +1114,8 @@
           <w:sz w:val="22"/>
           <w:szCs w:val="22"/>
         </w:rPr>
-        <w:t xml:space="preserve">weiter </w:t>
-      </w:r>
-      <w:proofErr w:type="spellStart"/>
-      <w:r>
-        <w:rPr>
-          <w:rFonts w:ascii="Helvetica" w:eastAsiaTheme="minorEastAsia" w:hAnsi="Helvetica"/>
-          <w:color w:val="000000" w:themeColor="text1"/>
-          <w:sz w:val="22"/>
-          <w:szCs w:val="22"/>
-        </w:rPr>
-        <w:t>untern</w:t>
-      </w:r>
-      <w:proofErr w:type="spellEnd"/>
+        <w:t>weiter untern</w:t>
+      </w:r>
       <w:r>
         <w:rPr>
           <w:rFonts w:ascii="Helvetica" w:eastAsiaTheme="minorEastAsia" w:hAnsi="Helvetica"/>
@@ -1547,7 +1338,6 @@
                                   <w:szCs w:val="18"/>
                                 </w:rPr>
                               </w:pPr>
-                              <w:proofErr w:type="spellStart"/>
                               <w:r>
                                 <w:rPr>
                                   <w:rFonts w:ascii="Consolas" w:hAnsi="Consolas" w:cs="Consolas"/>
@@ -1555,40 +1345,8 @@
                                   <w:sz w:val="18"/>
                                   <w:szCs w:val="18"/>
                                 </w:rPr>
-                                <w:t>ft</w:t>
+                                <w:t>ft = fittype(</w:t>
                               </w:r>
-                              <w:proofErr w:type="spellEnd"/>
-                              <w:r>
-                                <w:rPr>
-                                  <w:rFonts w:ascii="Consolas" w:hAnsi="Consolas" w:cs="Consolas"/>
-                                  <w:color w:val="000000" w:themeColor="text1"/>
-                                  <w:sz w:val="18"/>
-                                  <w:szCs w:val="18"/>
-                                </w:rPr>
-                                <w:t xml:space="preserve"> = </w:t>
-                              </w:r>
-                              <w:proofErr w:type="spellStart"/>
-                              <w:proofErr w:type="gramStart"/>
-                              <w:r>
-                                <w:rPr>
-                                  <w:rFonts w:ascii="Consolas" w:hAnsi="Consolas" w:cs="Consolas"/>
-                                  <w:color w:val="000000" w:themeColor="text1"/>
-                                  <w:sz w:val="18"/>
-                                  <w:szCs w:val="18"/>
-                                </w:rPr>
-                                <w:t>fittype</w:t>
-                              </w:r>
-                              <w:proofErr w:type="spellEnd"/>
-                              <w:r>
-                                <w:rPr>
-                                  <w:rFonts w:ascii="Consolas" w:hAnsi="Consolas" w:cs="Consolas"/>
-                                  <w:color w:val="000000" w:themeColor="text1"/>
-                                  <w:sz w:val="18"/>
-                                  <w:szCs w:val="18"/>
-                                </w:rPr>
-                                <w:t>(</w:t>
-                              </w:r>
-                              <w:proofErr w:type="gramEnd"/>
                               <w:r>
                                 <w:rPr>
                                   <w:rFonts w:ascii="Consolas" w:hAnsi="Consolas" w:cs="Consolas"/>
@@ -1596,38 +1354,7 @@
                                   <w:sz w:val="18"/>
                                   <w:szCs w:val="18"/>
                                 </w:rPr>
-                                <w:t xml:space="preserve">'b*(1 - </w:t>
-                              </w:r>
-                              <w:proofErr w:type="spellStart"/>
-                              <w:proofErr w:type="gramStart"/>
-                              <w:r>
-                                <w:rPr>
-                                  <w:rFonts w:ascii="Consolas" w:hAnsi="Consolas" w:cs="Consolas"/>
-                                  <w:color w:val="A708F6"/>
-                                  <w:sz w:val="18"/>
-                                  <w:szCs w:val="18"/>
-                                </w:rPr>
-                                <w:t>exp</w:t>
-                              </w:r>
-                              <w:proofErr w:type="spellEnd"/>
-                              <w:r>
-                                <w:rPr>
-                                  <w:rFonts w:ascii="Consolas" w:hAnsi="Consolas" w:cs="Consolas"/>
-                                  <w:color w:val="A708F6"/>
-                                  <w:sz w:val="18"/>
-                                  <w:szCs w:val="18"/>
-                                </w:rPr>
-                                <w:t>(</w:t>
-                              </w:r>
-                              <w:proofErr w:type="gramEnd"/>
-                              <w:r>
-                                <w:rPr>
-                                  <w:rFonts w:ascii="Consolas" w:hAnsi="Consolas" w:cs="Consolas"/>
-                                  <w:color w:val="A708F6"/>
-                                  <w:sz w:val="18"/>
-                                  <w:szCs w:val="18"/>
-                                </w:rPr>
-                                <w:t>-a * t))'</w:t>
+                                <w:t>'b*(1 - exp(-a * t))'</w:t>
                               </w:r>
                               <w:r>
                                 <w:rPr>
@@ -1636,27 +1363,7 @@
                                   <w:sz w:val="18"/>
                                   <w:szCs w:val="18"/>
                                 </w:rPr>
-                                <w:t xml:space="preserve">, </w:t>
-                              </w:r>
-                              <w:proofErr w:type="spellStart"/>
-                              <w:r>
-                                <w:rPr>
-                                  <w:rFonts w:ascii="Consolas" w:hAnsi="Consolas" w:cs="Consolas"/>
-                                  <w:color w:val="000000" w:themeColor="text1"/>
-                                  <w:sz w:val="18"/>
-                                  <w:szCs w:val="18"/>
-                                </w:rPr>
-                                <w:t>independent</w:t>
-                              </w:r>
-                              <w:proofErr w:type="spellEnd"/>
-                              <w:r>
-                                <w:rPr>
-                                  <w:rFonts w:ascii="Consolas" w:hAnsi="Consolas" w:cs="Consolas"/>
-                                  <w:color w:val="000000" w:themeColor="text1"/>
-                                  <w:sz w:val="18"/>
-                                  <w:szCs w:val="18"/>
-                                </w:rPr>
-                                <w:t xml:space="preserve"> = </w:t>
+                                <w:t xml:space="preserve">, independent = </w:t>
                               </w:r>
                               <w:r>
                                 <w:rPr>
@@ -1674,27 +1381,7 @@
                                   <w:sz w:val="18"/>
                                   <w:szCs w:val="18"/>
                                 </w:rPr>
-                                <w:t xml:space="preserve">, </w:t>
-                              </w:r>
-                              <w:proofErr w:type="spellStart"/>
-                              <w:r>
-                                <w:rPr>
-                                  <w:rFonts w:ascii="Consolas" w:hAnsi="Consolas" w:cs="Consolas"/>
-                                  <w:color w:val="000000" w:themeColor="text1"/>
-                                  <w:sz w:val="18"/>
-                                  <w:szCs w:val="18"/>
-                                </w:rPr>
-                                <w:t>coefficients</w:t>
-                              </w:r>
-                              <w:proofErr w:type="spellEnd"/>
-                              <w:r>
-                                <w:rPr>
-                                  <w:rFonts w:ascii="Consolas" w:hAnsi="Consolas" w:cs="Consolas"/>
-                                  <w:color w:val="000000" w:themeColor="text1"/>
-                                  <w:sz w:val="18"/>
-                                  <w:szCs w:val="18"/>
-                                </w:rPr>
-                                <w:t xml:space="preserve"> = {</w:t>
+                                <w:t>, coefficients = {</w:t>
                               </w:r>
                               <w:r>
                                 <w:rPr>
@@ -1742,7 +1429,6 @@
                                   <w:szCs w:val="18"/>
                                 </w:rPr>
                               </w:pPr>
-                              <w:proofErr w:type="spellStart"/>
                               <w:r>
                                 <w:rPr>
                                   <w:rFonts w:ascii="Consolas" w:hAnsi="Consolas" w:cs="Consolas"/>
@@ -1750,48 +1436,7 @@
                                   <w:sz w:val="18"/>
                                   <w:szCs w:val="18"/>
                                 </w:rPr>
-                                <w:t>opts</w:t>
-                              </w:r>
-                              <w:proofErr w:type="spellEnd"/>
-                              <w:r>
-                                <w:rPr>
-                                  <w:rFonts w:ascii="Consolas" w:hAnsi="Consolas" w:cs="Consolas"/>
-                                  <w:color w:val="000000" w:themeColor="text1"/>
-                                  <w:sz w:val="18"/>
-                                  <w:szCs w:val="18"/>
-                                </w:rPr>
-                                <w:t xml:space="preserve"> = </w:t>
-                              </w:r>
-                              <w:proofErr w:type="spellStart"/>
-                              <w:proofErr w:type="gramStart"/>
-                              <w:r>
-                                <w:rPr>
-                                  <w:rFonts w:ascii="Consolas" w:hAnsi="Consolas" w:cs="Consolas"/>
-                                  <w:color w:val="000000" w:themeColor="text1"/>
-                                  <w:sz w:val="18"/>
-                                  <w:szCs w:val="18"/>
-                                </w:rPr>
-                                <w:t>fitoptions</w:t>
-                              </w:r>
-                              <w:proofErr w:type="spellEnd"/>
-                              <w:r>
-                                <w:rPr>
-                                  <w:rFonts w:ascii="Consolas" w:hAnsi="Consolas" w:cs="Consolas"/>
-                                  <w:color w:val="000000" w:themeColor="text1"/>
-                                  <w:sz w:val="18"/>
-                                  <w:szCs w:val="18"/>
-                                </w:rPr>
-                                <w:t>(</w:t>
-                              </w:r>
-                              <w:proofErr w:type="gramEnd"/>
-                              <w:r>
-                                <w:rPr>
-                                  <w:rFonts w:ascii="Consolas" w:hAnsi="Consolas" w:cs="Consolas"/>
-                                  <w:color w:val="000000" w:themeColor="text1"/>
-                                  <w:sz w:val="18"/>
-                                  <w:szCs w:val="18"/>
-                                </w:rPr>
-                                <w:t xml:space="preserve">Method = </w:t>
+                                <w:t xml:space="preserve">opts = fitoptions(Method = </w:t>
                               </w:r>
                               <w:r>
                                 <w:rPr>
@@ -1800,27 +1445,7 @@
                                   <w:sz w:val="18"/>
                                   <w:szCs w:val="18"/>
                                 </w:rPr>
-                                <w:t>'</w:t>
-                              </w:r>
-                              <w:proofErr w:type="spellStart"/>
-                              <w:r>
-                                <w:rPr>
-                                  <w:rFonts w:ascii="Consolas" w:hAnsi="Consolas" w:cs="Consolas"/>
-                                  <w:color w:val="A708F6"/>
-                                  <w:sz w:val="18"/>
-                                  <w:szCs w:val="18"/>
-                                </w:rPr>
-                                <w:t>NonlinearLeastSquares</w:t>
-                              </w:r>
-                              <w:proofErr w:type="spellEnd"/>
-                              <w:r>
-                                <w:rPr>
-                                  <w:rFonts w:ascii="Consolas" w:hAnsi="Consolas" w:cs="Consolas"/>
-                                  <w:color w:val="A708F6"/>
-                                  <w:sz w:val="18"/>
-                                  <w:szCs w:val="18"/>
-                                </w:rPr>
-                                <w:t>'</w:t>
+                                <w:t>'NonlinearLeastSquares'</w:t>
                               </w:r>
                               <w:r>
                                 <w:rPr>
@@ -1829,27 +1454,7 @@
                                   <w:sz w:val="18"/>
                                   <w:szCs w:val="18"/>
                                 </w:rPr>
-                                <w:t xml:space="preserve">, </w:t>
-                              </w:r>
-                              <w:proofErr w:type="spellStart"/>
-                              <w:r>
-                                <w:rPr>
-                                  <w:rFonts w:ascii="Consolas" w:hAnsi="Consolas" w:cs="Consolas"/>
-                                  <w:color w:val="000000" w:themeColor="text1"/>
-                                  <w:sz w:val="18"/>
-                                  <w:szCs w:val="18"/>
-                                </w:rPr>
-                                <w:t>StartPoint</w:t>
-                              </w:r>
-                              <w:proofErr w:type="spellEnd"/>
-                              <w:r>
-                                <w:rPr>
-                                  <w:rFonts w:ascii="Consolas" w:hAnsi="Consolas" w:cs="Consolas"/>
-                                  <w:color w:val="000000" w:themeColor="text1"/>
-                                  <w:sz w:val="18"/>
-                                  <w:szCs w:val="18"/>
-                                </w:rPr>
-                                <w:t xml:space="preserve"> = [0, 0], Lower = [0, 0]);</w:t>
+                                <w:t>, StartPoint = [0, 0], Lower = [0, 0]);</w:t>
                               </w:r>
                             </w:p>
                           </w:txbxContent>
@@ -2244,20 +1849,8 @@
           <w:sz w:val="22"/>
           <w:szCs w:val="22"/>
         </w:rPr>
-        <w:t xml:space="preserve">Non-linear least </w:t>
-      </w:r>
-      <w:proofErr w:type="spellStart"/>
-      <w:r>
-        <w:rPr>
-          <w:rFonts w:ascii="Helvetica" w:eastAsiaTheme="minorEastAsia" w:hAnsi="Helvetica"/>
-          <w:i/>
-          <w:iCs/>
-          <w:sz w:val="22"/>
-          <w:szCs w:val="22"/>
-        </w:rPr>
-        <w:t>squares</w:t>
-      </w:r>
-      <w:proofErr w:type="spellEnd"/>
+        <w:t>Non-linear least squares</w:t>
+      </w:r>
       <w:r>
         <w:rPr>
           <w:rFonts w:ascii="Helvetica" w:eastAsiaTheme="minorEastAsia" w:hAnsi="Helvetica"/>
@@ -2472,7 +2065,6 @@
         </w:rPr>
         <w:t xml:space="preserve"> Algorithmus. Methoden, den Anfangspunkt mit der Ableitung (MATLAB Funktion </w:t>
       </w:r>
-      <w:proofErr w:type="spellStart"/>
       <w:r>
         <w:rPr>
           <w:rFonts w:ascii="Consolas" w:eastAsiaTheme="minorEastAsia" w:hAnsi="Consolas" w:cs="Consolas"/>
@@ -2481,7 +2073,6 @@
         </w:rPr>
         <w:t>diff</w:t>
       </w:r>
-      <w:proofErr w:type="spellEnd"/>
       <w:r>
         <w:rPr>
           <w:rFonts w:ascii="Helvetica" w:eastAsiaTheme="minorEastAsia" w:hAnsi="Helvetica"/>
@@ -2490,7 +2081,6 @@
         </w:rPr>
         <w:t xml:space="preserve"> und </w:t>
       </w:r>
-      <w:proofErr w:type="spellStart"/>
       <w:r>
         <w:rPr>
           <w:rFonts w:ascii="Consolas" w:eastAsiaTheme="minorEastAsia" w:hAnsi="Consolas" w:cs="Consolas"/>
@@ -2499,7 +2089,6 @@
         </w:rPr>
         <w:t>gradient</w:t>
       </w:r>
-      <w:proofErr w:type="spellEnd"/>
       <w:r>
         <w:rPr>
           <w:rFonts w:ascii="Helvetica" w:eastAsiaTheme="minorEastAsia" w:hAnsi="Helvetica"/>
@@ -2524,7 +2113,6 @@
         </w:rPr>
         <w:t xml:space="preserve"> scheiterten daran, dass sie den Anstieg zu spät erkennen (erst ab einem Schwellenwert, welcher über dem Grundrauschen liegen muss) selbst bei Glättung der Daten. Die MATLAB Funktion </w:t>
       </w:r>
-      <w:proofErr w:type="spellStart"/>
       <w:r>
         <w:rPr>
           <w:rFonts w:ascii="Consolas" w:eastAsiaTheme="minorEastAsia" w:hAnsi="Consolas" w:cs="Consolas"/>
@@ -2534,7 +2122,6 @@
         </w:rPr>
         <w:t>findchangepts</w:t>
       </w:r>
-      <w:proofErr w:type="spellEnd"/>
       <w:r>
         <w:rPr>
           <w:rFonts w:ascii="Helvetica" w:eastAsiaTheme="minorEastAsia" w:hAnsi="Helvetica"/>
@@ -2627,25 +2214,7 @@
           <w:sz w:val="22"/>
           <w:szCs w:val="22"/>
         </w:rPr>
-        <w:t xml:space="preserve"> Algorithmus entschieden. Dieser detektiert verschiedene mögliche «</w:t>
-      </w:r>
-      <w:proofErr w:type="spellStart"/>
-      <w:r>
-        <w:rPr>
-          <w:rFonts w:ascii="Helvetica" w:eastAsiaTheme="minorEastAsia" w:hAnsi="Helvetica"/>
-          <w:sz w:val="22"/>
-          <w:szCs w:val="22"/>
-        </w:rPr>
-        <w:t>Changepoints</w:t>
-      </w:r>
-      <w:proofErr w:type="spellEnd"/>
-      <w:r>
-        <w:rPr>
-          <w:rFonts w:ascii="Helvetica" w:eastAsiaTheme="minorEastAsia" w:hAnsi="Helvetica"/>
-          <w:sz w:val="22"/>
-          <w:szCs w:val="22"/>
-        </w:rPr>
-        <w:t xml:space="preserve">» und gibt uns für jeden von diesen eine Wahrscheinlichkeit, mit welcher er vermutet es sei der relevante. In allen getesteten Fällen war </w:t>
+        <w:t xml:space="preserve"> Algorithmus entschieden. Dieser detektiert verschiedene mögliche «Changepoints» und gibt uns für jeden von diesen eine Wahrscheinlichkeit, mit welcher er vermutet es sei der relevante. In allen getesteten Fällen war </w:t>
       </w:r>
       <w:r>
         <w:rPr>
@@ -2663,25 +2232,7 @@
           <w:sz w:val="22"/>
           <w:szCs w:val="22"/>
         </w:rPr>
-        <w:t xml:space="preserve"> in der Lage den Zeitpunkt des Reaktionsbeginn als </w:t>
-      </w:r>
-      <w:proofErr w:type="spellStart"/>
-      <w:r>
-        <w:rPr>
-          <w:rFonts w:ascii="Helvetica" w:eastAsiaTheme="minorEastAsia" w:hAnsi="Helvetica"/>
-          <w:sz w:val="22"/>
-          <w:szCs w:val="22"/>
-        </w:rPr>
-        <w:t>Changepoint</w:t>
-      </w:r>
-      <w:proofErr w:type="spellEnd"/>
-      <w:r>
-        <w:rPr>
-          <w:rFonts w:ascii="Helvetica" w:eastAsiaTheme="minorEastAsia" w:hAnsi="Helvetica"/>
-          <w:sz w:val="22"/>
-          <w:szCs w:val="22"/>
-        </w:rPr>
-        <w:t xml:space="preserve"> zu erkennen, jedoch nicht immer stufte es ihn als den relevantesten (den mit der höchsten Wahrscheinlichkeit) ein.</w:t>
+        <w:t xml:space="preserve"> in der Lage den Zeitpunkt des Reaktionsbeginn als Changepoint zu erkennen, jedoch nicht immer stufte es ihn als den relevantesten (den mit der höchsten Wahrscheinlichkeit) ein.</w:t>
       </w:r>
     </w:p>
     <w:p>
@@ -2700,61 +2251,7 @@
           <w:szCs w:val="22"/>
         </w:rPr>
         <w:lastRenderedPageBreak/>
-        <w:t xml:space="preserve">Wir haben </w:t>
-      </w:r>
-      <w:proofErr w:type="gramStart"/>
-      <w:r>
-        <w:rPr>
-          <w:rFonts w:ascii="Helvetica" w:eastAsiaTheme="minorEastAsia" w:hAnsi="Helvetica"/>
-          <w:sz w:val="22"/>
-          <w:szCs w:val="22"/>
-        </w:rPr>
-        <w:t>uns</w:t>
-      </w:r>
-      <w:proofErr w:type="gramEnd"/>
-      <w:r>
-        <w:rPr>
-          <w:rFonts w:ascii="Helvetica" w:eastAsiaTheme="minorEastAsia" w:hAnsi="Helvetica"/>
-          <w:sz w:val="22"/>
-          <w:szCs w:val="22"/>
-        </w:rPr>
-        <w:t xml:space="preserve"> daher entschieden jeweils die drei wahrscheinlichsten «</w:t>
-      </w:r>
-      <w:proofErr w:type="spellStart"/>
-      <w:r>
-        <w:rPr>
-          <w:rFonts w:ascii="Helvetica" w:eastAsiaTheme="minorEastAsia" w:hAnsi="Helvetica"/>
-          <w:sz w:val="22"/>
-          <w:szCs w:val="22"/>
-        </w:rPr>
-        <w:t>Changepoints</w:t>
-      </w:r>
-      <w:proofErr w:type="spellEnd"/>
-      <w:r>
-        <w:rPr>
-          <w:rFonts w:ascii="Helvetica" w:eastAsiaTheme="minorEastAsia" w:hAnsi="Helvetica"/>
-          <w:sz w:val="22"/>
-          <w:szCs w:val="22"/>
-        </w:rPr>
-        <w:t>» von BEAST zu nehmen und für alle drei einen Fit durchzuführen. Anschliessend berechnen wir für jeden «</w:t>
-      </w:r>
-      <w:proofErr w:type="spellStart"/>
-      <w:r>
-        <w:rPr>
-          <w:rFonts w:ascii="Helvetica" w:eastAsiaTheme="minorEastAsia" w:hAnsi="Helvetica"/>
-          <w:sz w:val="22"/>
-          <w:szCs w:val="22"/>
-        </w:rPr>
-        <w:t>Changepoint</w:t>
-      </w:r>
-      <w:proofErr w:type="spellEnd"/>
-      <w:r>
-        <w:rPr>
-          <w:rFonts w:ascii="Helvetica" w:eastAsiaTheme="minorEastAsia" w:hAnsi="Helvetica"/>
-          <w:sz w:val="22"/>
-          <w:szCs w:val="22"/>
-        </w:rPr>
-        <w:t xml:space="preserve">» </w:t>
+        <w:t xml:space="preserve">Wir haben uns daher entschieden jeweils die drei wahrscheinlichsten «Changepoints» von BEAST zu nehmen und für alle drei einen Fit durchzuführen. Anschliessend berechnen wir für jeden «Changepoint» </w:t>
       </w:r>
       <m:oMath>
         <m:r>
@@ -3210,27 +2707,7 @@
           <w:sz w:val="22"/>
           <w:szCs w:val="22"/>
         </w:rPr>
-        <w:t xml:space="preserve">, wobei das Bestimmtheitsmass im Schnitt den grössten und die </w:t>
-      </w:r>
-      <w:proofErr w:type="spellStart"/>
-      <w:r>
-        <w:rPr>
-          <w:rFonts w:ascii="Helvetica" w:eastAsiaTheme="minorEastAsia" w:hAnsi="Helvetica"/>
-          <w:color w:val="000000" w:themeColor="text1"/>
-          <w:sz w:val="22"/>
-          <w:szCs w:val="22"/>
-        </w:rPr>
-        <w:t>Distantz</w:t>
-      </w:r>
-      <w:proofErr w:type="spellEnd"/>
-      <w:r>
-        <w:rPr>
-          <w:rFonts w:ascii="Helvetica" w:eastAsiaTheme="minorEastAsia" w:hAnsi="Helvetica"/>
-          <w:color w:val="000000" w:themeColor="text1"/>
-          <w:sz w:val="22"/>
-          <w:szCs w:val="22"/>
-        </w:rPr>
-        <w:t xml:space="preserve"> zum ersten Drittel den kleinsten Einfluss hat.</w:t>
+        <w:t>, wobei das Bestimmtheitsmass im Schnitt den grössten und die Distantz zum ersten Drittel den kleinsten Einfluss hat.</w:t>
       </w:r>
     </w:p>
     <w:p>
@@ -3277,7 +2754,7 @@
           <w:sz w:val="22"/>
           <w:szCs w:val="22"/>
         </w:rPr>
-        <w:t>Quellenverzeichnis</w:t>
+        <w:t>Referenzen</w:t>
       </w:r>
     </w:p>
     <w:p>
@@ -3330,7 +2807,6 @@
         </w:rPr>
         <w:t xml:space="preserve">Zhao et al. (2019). </w:t>
       </w:r>
-      <w:proofErr w:type="spellStart"/>
       <w:r>
         <w:rPr>
           <w:rFonts w:ascii="Helvetica" w:eastAsiaTheme="minorEastAsia" w:hAnsi="Helvetica"/>
@@ -3338,269 +2814,8 @@
           <w:sz w:val="22"/>
           <w:szCs w:val="22"/>
         </w:rPr>
-        <w:t>Detecting</w:t>
-      </w:r>
-      <w:proofErr w:type="spellEnd"/>
-      <w:r>
-        <w:rPr>
-          <w:rFonts w:ascii="Helvetica" w:eastAsiaTheme="minorEastAsia" w:hAnsi="Helvetica"/>
-          <w:color w:val="000000" w:themeColor="text1"/>
-          <w:sz w:val="22"/>
-          <w:szCs w:val="22"/>
-        </w:rPr>
-        <w:t xml:space="preserve"> </w:t>
-      </w:r>
-      <w:proofErr w:type="spellStart"/>
-      <w:r>
-        <w:rPr>
-          <w:rFonts w:ascii="Helvetica" w:eastAsiaTheme="minorEastAsia" w:hAnsi="Helvetica"/>
-          <w:color w:val="000000" w:themeColor="text1"/>
-          <w:sz w:val="22"/>
-          <w:szCs w:val="22"/>
-        </w:rPr>
-        <w:t>change</w:t>
-      </w:r>
-      <w:proofErr w:type="spellEnd"/>
-      <w:r>
-        <w:rPr>
-          <w:rFonts w:ascii="Helvetica" w:eastAsiaTheme="minorEastAsia" w:hAnsi="Helvetica"/>
-          <w:color w:val="000000" w:themeColor="text1"/>
-          <w:sz w:val="22"/>
-          <w:szCs w:val="22"/>
-        </w:rPr>
-        <w:t xml:space="preserve">-point, </w:t>
-      </w:r>
-      <w:proofErr w:type="spellStart"/>
-      <w:r>
-        <w:rPr>
-          <w:rFonts w:ascii="Helvetica" w:eastAsiaTheme="minorEastAsia" w:hAnsi="Helvetica"/>
-          <w:color w:val="000000" w:themeColor="text1"/>
-          <w:sz w:val="22"/>
-          <w:szCs w:val="22"/>
-        </w:rPr>
-        <w:t>trend</w:t>
-      </w:r>
-      <w:proofErr w:type="spellEnd"/>
-      <w:r>
-        <w:rPr>
-          <w:rFonts w:ascii="Helvetica" w:eastAsiaTheme="minorEastAsia" w:hAnsi="Helvetica"/>
-          <w:color w:val="000000" w:themeColor="text1"/>
-          <w:sz w:val="22"/>
-          <w:szCs w:val="22"/>
-        </w:rPr>
-        <w:t xml:space="preserve">, and </w:t>
-      </w:r>
-      <w:proofErr w:type="spellStart"/>
-      <w:r>
-        <w:rPr>
-          <w:rFonts w:ascii="Helvetica" w:eastAsiaTheme="minorEastAsia" w:hAnsi="Helvetica"/>
-          <w:color w:val="000000" w:themeColor="text1"/>
-          <w:sz w:val="22"/>
-          <w:szCs w:val="22"/>
-        </w:rPr>
-        <w:t>seasonality</w:t>
-      </w:r>
-      <w:proofErr w:type="spellEnd"/>
-      <w:r>
-        <w:rPr>
-          <w:rFonts w:ascii="Helvetica" w:eastAsiaTheme="minorEastAsia" w:hAnsi="Helvetica"/>
-          <w:color w:val="000000" w:themeColor="text1"/>
-          <w:sz w:val="22"/>
-          <w:szCs w:val="22"/>
-        </w:rPr>
-        <w:t xml:space="preserve"> in </w:t>
-      </w:r>
-      <w:proofErr w:type="spellStart"/>
-      <w:r>
-        <w:rPr>
-          <w:rFonts w:ascii="Helvetica" w:eastAsiaTheme="minorEastAsia" w:hAnsi="Helvetica"/>
-          <w:color w:val="000000" w:themeColor="text1"/>
-          <w:sz w:val="22"/>
-          <w:szCs w:val="22"/>
-        </w:rPr>
-        <w:t>satellite</w:t>
-      </w:r>
-      <w:proofErr w:type="spellEnd"/>
-      <w:r>
-        <w:rPr>
-          <w:rFonts w:ascii="Helvetica" w:eastAsiaTheme="minorEastAsia" w:hAnsi="Helvetica"/>
-          <w:color w:val="000000" w:themeColor="text1"/>
-          <w:sz w:val="22"/>
-          <w:szCs w:val="22"/>
-        </w:rPr>
-        <w:t xml:space="preserve"> time </w:t>
-      </w:r>
-      <w:proofErr w:type="spellStart"/>
-      <w:r>
-        <w:rPr>
-          <w:rFonts w:ascii="Helvetica" w:eastAsiaTheme="minorEastAsia" w:hAnsi="Helvetica"/>
-          <w:color w:val="000000" w:themeColor="text1"/>
-          <w:sz w:val="22"/>
-          <w:szCs w:val="22"/>
-        </w:rPr>
-        <w:t>series</w:t>
-      </w:r>
-      <w:proofErr w:type="spellEnd"/>
-      <w:r>
-        <w:rPr>
-          <w:rFonts w:ascii="Helvetica" w:eastAsiaTheme="minorEastAsia" w:hAnsi="Helvetica"/>
-          <w:color w:val="000000" w:themeColor="text1"/>
-          <w:sz w:val="22"/>
-          <w:szCs w:val="22"/>
-        </w:rPr>
-        <w:t xml:space="preserve"> </w:t>
-      </w:r>
-      <w:proofErr w:type="spellStart"/>
-      <w:r>
-        <w:rPr>
-          <w:rFonts w:ascii="Helvetica" w:eastAsiaTheme="minorEastAsia" w:hAnsi="Helvetica"/>
-          <w:color w:val="000000" w:themeColor="text1"/>
-          <w:sz w:val="22"/>
-          <w:szCs w:val="22"/>
-        </w:rPr>
-        <w:t>data</w:t>
-      </w:r>
-      <w:proofErr w:type="spellEnd"/>
-      <w:r>
-        <w:rPr>
-          <w:rFonts w:ascii="Helvetica" w:eastAsiaTheme="minorEastAsia" w:hAnsi="Helvetica"/>
-          <w:color w:val="000000" w:themeColor="text1"/>
-          <w:sz w:val="22"/>
-          <w:szCs w:val="22"/>
-        </w:rPr>
-        <w:t xml:space="preserve"> </w:t>
-      </w:r>
-      <w:proofErr w:type="spellStart"/>
-      <w:r>
-        <w:rPr>
-          <w:rFonts w:ascii="Helvetica" w:eastAsiaTheme="minorEastAsia" w:hAnsi="Helvetica"/>
-          <w:color w:val="000000" w:themeColor="text1"/>
-          <w:sz w:val="22"/>
-          <w:szCs w:val="22"/>
-        </w:rPr>
-        <w:t>to</w:t>
-      </w:r>
-      <w:proofErr w:type="spellEnd"/>
-      <w:r>
-        <w:rPr>
-          <w:rFonts w:ascii="Helvetica" w:eastAsiaTheme="minorEastAsia" w:hAnsi="Helvetica"/>
-          <w:color w:val="000000" w:themeColor="text1"/>
-          <w:sz w:val="22"/>
-          <w:szCs w:val="22"/>
-        </w:rPr>
-        <w:t xml:space="preserve"> track abrupt </w:t>
-      </w:r>
-      <w:proofErr w:type="spellStart"/>
-      <w:r>
-        <w:rPr>
-          <w:rFonts w:ascii="Helvetica" w:eastAsiaTheme="minorEastAsia" w:hAnsi="Helvetica"/>
-          <w:color w:val="000000" w:themeColor="text1"/>
-          <w:sz w:val="22"/>
-          <w:szCs w:val="22"/>
-        </w:rPr>
-        <w:t>changes</w:t>
-      </w:r>
-      <w:proofErr w:type="spellEnd"/>
-      <w:r>
-        <w:rPr>
-          <w:rFonts w:ascii="Helvetica" w:eastAsiaTheme="minorEastAsia" w:hAnsi="Helvetica"/>
-          <w:color w:val="000000" w:themeColor="text1"/>
-          <w:sz w:val="22"/>
-          <w:szCs w:val="22"/>
-        </w:rPr>
-        <w:t xml:space="preserve"> and </w:t>
-      </w:r>
-      <w:proofErr w:type="spellStart"/>
-      <w:r>
-        <w:rPr>
-          <w:rFonts w:ascii="Helvetica" w:eastAsiaTheme="minorEastAsia" w:hAnsi="Helvetica"/>
-          <w:color w:val="000000" w:themeColor="text1"/>
-          <w:sz w:val="22"/>
-          <w:szCs w:val="22"/>
-        </w:rPr>
-        <w:t>nonlinear</w:t>
-      </w:r>
-      <w:proofErr w:type="spellEnd"/>
-      <w:r>
-        <w:rPr>
-          <w:rFonts w:ascii="Helvetica" w:eastAsiaTheme="minorEastAsia" w:hAnsi="Helvetica"/>
-          <w:color w:val="000000" w:themeColor="text1"/>
-          <w:sz w:val="22"/>
-          <w:szCs w:val="22"/>
-        </w:rPr>
-        <w:t xml:space="preserve"> </w:t>
-      </w:r>
-      <w:proofErr w:type="spellStart"/>
-      <w:r>
-        <w:rPr>
-          <w:rFonts w:ascii="Helvetica" w:eastAsiaTheme="minorEastAsia" w:hAnsi="Helvetica"/>
-          <w:color w:val="000000" w:themeColor="text1"/>
-          <w:sz w:val="22"/>
-          <w:szCs w:val="22"/>
-        </w:rPr>
-        <w:t>dynamics</w:t>
-      </w:r>
-      <w:proofErr w:type="spellEnd"/>
-      <w:r>
-        <w:rPr>
-          <w:rFonts w:ascii="Helvetica" w:eastAsiaTheme="minorEastAsia" w:hAnsi="Helvetica"/>
-          <w:color w:val="000000" w:themeColor="text1"/>
-          <w:sz w:val="22"/>
-          <w:szCs w:val="22"/>
-        </w:rPr>
-        <w:t xml:space="preserve">: A </w:t>
-      </w:r>
-      <w:proofErr w:type="spellStart"/>
-      <w:r>
-        <w:rPr>
-          <w:rFonts w:ascii="Helvetica" w:eastAsiaTheme="minorEastAsia" w:hAnsi="Helvetica"/>
-          <w:color w:val="000000" w:themeColor="text1"/>
-          <w:sz w:val="22"/>
-          <w:szCs w:val="22"/>
-        </w:rPr>
-        <w:t>Bayesian</w:t>
-      </w:r>
-      <w:proofErr w:type="spellEnd"/>
-      <w:r>
-        <w:rPr>
-          <w:rFonts w:ascii="Helvetica" w:eastAsiaTheme="minorEastAsia" w:hAnsi="Helvetica"/>
-          <w:color w:val="000000" w:themeColor="text1"/>
-          <w:sz w:val="22"/>
-          <w:szCs w:val="22"/>
-        </w:rPr>
-        <w:t xml:space="preserve"> </w:t>
-      </w:r>
-      <w:proofErr w:type="spellStart"/>
-      <w:r>
-        <w:rPr>
-          <w:rFonts w:ascii="Helvetica" w:eastAsiaTheme="minorEastAsia" w:hAnsi="Helvetica"/>
-          <w:color w:val="000000" w:themeColor="text1"/>
-          <w:sz w:val="22"/>
-          <w:szCs w:val="22"/>
-        </w:rPr>
-        <w:t>ensemble</w:t>
-      </w:r>
-      <w:proofErr w:type="spellEnd"/>
-      <w:r>
-        <w:rPr>
-          <w:rFonts w:ascii="Helvetica" w:eastAsiaTheme="minorEastAsia" w:hAnsi="Helvetica"/>
-          <w:color w:val="000000" w:themeColor="text1"/>
-          <w:sz w:val="22"/>
-          <w:szCs w:val="22"/>
-        </w:rPr>
-        <w:t xml:space="preserve"> </w:t>
-      </w:r>
-      <w:proofErr w:type="spellStart"/>
-      <w:r>
-        <w:rPr>
-          <w:rFonts w:ascii="Helvetica" w:eastAsiaTheme="minorEastAsia" w:hAnsi="Helvetica"/>
-          <w:color w:val="000000" w:themeColor="text1"/>
-          <w:sz w:val="22"/>
-          <w:szCs w:val="22"/>
-        </w:rPr>
-        <w:t>algorithm</w:t>
-      </w:r>
-      <w:proofErr w:type="spellEnd"/>
+        <w:t>Detecting change-point, trend, and seasonality in satellite time series data to track abrupt changes and nonlinear dynamics: A Bayesian ensemble algorithm</w:t>
+      </w:r>
       <w:r>
         <w:rPr>
           <w:rFonts w:ascii="Helvetica" w:eastAsiaTheme="minorEastAsia" w:hAnsi="Helvetica"/>
@@ -3619,55 +2834,7 @@
           <w:sz w:val="22"/>
           <w:szCs w:val="22"/>
         </w:rPr>
-        <w:t xml:space="preserve">Remote </w:t>
-      </w:r>
-      <w:proofErr w:type="spellStart"/>
-      <w:r>
-        <w:rPr>
-          <w:rFonts w:ascii="Helvetica" w:eastAsiaTheme="minorEastAsia" w:hAnsi="Helvetica"/>
-          <w:i/>
-          <w:iCs/>
-          <w:color w:val="000000" w:themeColor="text1"/>
-          <w:sz w:val="22"/>
-          <w:szCs w:val="22"/>
-        </w:rPr>
-        <w:t>Sensing</w:t>
-      </w:r>
-      <w:proofErr w:type="spellEnd"/>
-      <w:r>
-        <w:rPr>
-          <w:rFonts w:ascii="Helvetica" w:eastAsiaTheme="minorEastAsia" w:hAnsi="Helvetica"/>
-          <w:i/>
-          <w:iCs/>
-          <w:color w:val="000000" w:themeColor="text1"/>
-          <w:sz w:val="22"/>
-          <w:szCs w:val="22"/>
-        </w:rPr>
-        <w:t xml:space="preserve"> </w:t>
-      </w:r>
-      <w:proofErr w:type="spellStart"/>
-      <w:r>
-        <w:rPr>
-          <w:rFonts w:ascii="Helvetica" w:eastAsiaTheme="minorEastAsia" w:hAnsi="Helvetica"/>
-          <w:i/>
-          <w:iCs/>
-          <w:color w:val="000000" w:themeColor="text1"/>
-          <w:sz w:val="22"/>
-          <w:szCs w:val="22"/>
-        </w:rPr>
-        <w:t>of</w:t>
-      </w:r>
-      <w:proofErr w:type="spellEnd"/>
-      <w:r>
-        <w:rPr>
-          <w:rFonts w:ascii="Helvetica" w:eastAsiaTheme="minorEastAsia" w:hAnsi="Helvetica"/>
-          <w:i/>
-          <w:iCs/>
-          <w:color w:val="000000" w:themeColor="text1"/>
-          <w:sz w:val="22"/>
-          <w:szCs w:val="22"/>
-        </w:rPr>
-        <w:t xml:space="preserve"> Environment, 232,</w:t>
+        <w:t>Remote Sensing of Environment, 232,</w:t>
       </w:r>
       <w:r>
         <w:rPr>

</xml_diff>